<commit_message>
comments on r and r
</commit_message>
<xml_diff>
--- a/Paper/R&R/fAid_BJPS_ReviewsSummary.docx
+++ b/Paper/R&R/fAid_BJPS_ReviewsSummary.docx
@@ -74,8 +74,6 @@
       <w:r>
         <w:t>Civil society aid logic --- need to think about this a bit more</w:t>
       </w:r>
-      <w:bookmarkStart w:id="0" w:name="_GoBack"/>
-      <w:bookmarkEnd w:id="0"/>
     </w:p>
     <w:p/>
     <w:p>
@@ -197,8 +195,21 @@
       </w:pPr>
     </w:p>
     <w:p>
-      <w:r>
-        <w:t>Run models with alternate specifications for:</w:t>
+      <w:commentRangeStart w:id="0"/>
+      <w:r>
+        <w:t>Run models with alternate sp</w:t>
+      </w:r>
+      <w:bookmarkStart w:id="1" w:name="_GoBack"/>
+      <w:bookmarkEnd w:id="1"/>
+      <w:r>
+        <w:t>ecifications for:</w:t>
+      </w:r>
+      <w:commentRangeEnd w:id="0"/>
+      <w:r>
+        <w:rPr>
+          <w:rStyle w:val="CommentReference"/>
+        </w:rPr>
+        <w:commentReference w:id="0"/>
       </w:r>
     </w:p>
     <w:p/>
@@ -260,13 +271,7 @@
         </w:numPr>
       </w:pPr>
       <w:r>
-        <w:t>commitments</w:t>
-      </w:r>
-      <w:r>
-        <w:t xml:space="preserve"> vs disbursements</w:t>
-      </w:r>
-      <w:r>
-        <w:t>? Don’t think we need to do this… just need to write about our justification a little bit better</w:t>
+        <w:t>commitments vs disbursements? Don’t think we need to do this… just need to write about our justification a little bit better</w:t>
       </w:r>
     </w:p>
     <w:p>
@@ -308,13 +313,7 @@
         </w:numPr>
       </w:pPr>
       <w:r>
-        <w:t xml:space="preserve">natural </w:t>
-      </w:r>
-      <w:r>
-        <w:t>disaster</w:t>
-      </w:r>
-      <w:r>
-        <w:t xml:space="preserve"> severity</w:t>
+        <w:t>natural disaster severity</w:t>
       </w:r>
     </w:p>
     <w:p>
@@ -343,10 +342,7 @@
         </w:numPr>
       </w:pPr>
       <w:r>
-        <w:t>sensitivity analysis</w:t>
-      </w:r>
-      <w:r>
-        <w:t xml:space="preserve"> using lower and upper threshold of our strategic interest measure</w:t>
+        <w:t>sensitivity analysis using lower and upper threshold of our strategic interest measure</w:t>
       </w:r>
     </w:p>
     <w:p/>
@@ -377,28 +373,41 @@
           <w:numId w:val="1"/>
         </w:numPr>
       </w:pPr>
-      <w:r>
-        <w:t>trade</w:t>
-      </w:r>
+      <w:commentRangeStart w:id="2"/>
+      <w:r>
+        <w:t>trade (dyadic?)</w:t>
+      </w:r>
+      <w:commentRangeEnd w:id="2"/>
+      <w:r>
+        <w:rPr>
+          <w:rStyle w:val="CommentReference"/>
+        </w:rPr>
+        <w:commentReference w:id="2"/>
+      </w:r>
+    </w:p>
+    <w:p>
+      <w:pPr>
+        <w:pStyle w:val="ListParagraph"/>
+        <w:numPr>
+          <w:ilvl w:val="0"/>
+          <w:numId w:val="4"/>
+        </w:numPr>
+      </w:pPr>
+      <w:commentRangeStart w:id="3"/>
+      <w:proofErr w:type="spellStart"/>
+      <w:r>
+        <w:t>fdi</w:t>
+      </w:r>
+      <w:proofErr w:type="spellEnd"/>
       <w:r>
         <w:t xml:space="preserve"> (dyadic?)</w:t>
       </w:r>
-    </w:p>
-    <w:p>
-      <w:pPr>
-        <w:pStyle w:val="ListParagraph"/>
-        <w:numPr>
-          <w:ilvl w:val="0"/>
-          <w:numId w:val="4"/>
-        </w:numPr>
-      </w:pPr>
-      <w:proofErr w:type="spellStart"/>
-      <w:r>
-        <w:t>fdi</w:t>
-      </w:r>
-      <w:proofErr w:type="spellEnd"/>
-      <w:r>
-        <w:t xml:space="preserve"> (dyadic?)</w:t>
+      <w:commentRangeEnd w:id="3"/>
+      <w:r>
+        <w:rPr>
+          <w:rStyle w:val="CommentReference"/>
+        </w:rPr>
+        <w:commentReference w:id="3"/>
       </w:r>
     </w:p>
     <w:p/>
@@ -431,7 +440,9 @@
         <w:t xml:space="preserve">- issues with time period of our sample: show previously run year/donor specific results; maybe re-run model using data only from 1995 to 2005? </w:t>
       </w:r>
     </w:p>
-    <w:p/>
+    <w:p>
+      <w:commentRangeStart w:id="4"/>
+    </w:p>
     <w:p>
       <w:r>
         <w:t xml:space="preserve">- with regards to this comment: "Some donors almost never marked the sector of aid (just reported the total amount by recipient) and others did report. This is particularly problematic in </w:t>
@@ -485,7 +496,15 @@
         <w:t xml:space="preserve"> s what I think they did, then they should be good, but I have to double check this. </w:t>
       </w:r>
     </w:p>
-    <w:p/>
+    <w:commentRangeEnd w:id="4"/>
+    <w:p>
+      <w:r>
+        <w:rPr>
+          <w:rStyle w:val="CommentReference"/>
+        </w:rPr>
+        <w:commentReference w:id="4"/>
+      </w:r>
+    </w:p>
     <w:p>
       <w:r>
         <w:t xml:space="preserve">- missing aid categories </w:t>
@@ -567,6 +586,134 @@
     </w:sectPr>
   </w:body>
 </w:document>
+</file>
+
+<file path=word/comments.xml><?xml version="1.0" encoding="utf-8"?>
+<w:comments xmlns:wpc="http://schemas.microsoft.com/office/word/2010/wordprocessingCanvas" xmlns:mo="http://schemas.microsoft.com/office/mac/office/2008/main" xmlns:mc="http://schemas.openxmlformats.org/markup-compatibility/2006" xmlns:mv="urn:schemas-microsoft-com:mac:vml" xmlns:o="urn:schemas-microsoft-com:office:office" xmlns:r="http://schemas.openxmlformats.org/officeDocument/2006/relationships" xmlns:m="http://schemas.openxmlformats.org/officeDocument/2006/math" xmlns:v="urn:schemas-microsoft-com:vml" xmlns:wp14="http://schemas.microsoft.com/office/word/2010/wordprocessingDrawing" xmlns:wp="http://schemas.openxmlformats.org/drawingml/2006/wordprocessingDrawing" xmlns:w10="urn:schemas-microsoft-com:office:word" xmlns:w="http://schemas.openxmlformats.org/wordprocessingml/2006/main" xmlns:w14="http://schemas.microsoft.com/office/word/2010/wordml" xmlns:w15="http://schemas.microsoft.com/office/word/2012/wordml" xmlns:wpg="http://schemas.microsoft.com/office/word/2010/wordprocessingGroup" xmlns:wpi="http://schemas.microsoft.com/office/word/2010/wordprocessingInk" xmlns:wne="http://schemas.microsoft.com/office/word/2006/wordml" xmlns:wps="http://schemas.microsoft.com/office/word/2010/wordprocessingShape" mc:Ignorable="w14 w15 wp14">
+  <w:comment w:id="0" w:author="Microsoft Office User" w:date="2018-11-28T14:56:00Z" w:initials="Office">
+    <w:p>
+      <w:pPr>
+        <w:pStyle w:val="CommentText"/>
+      </w:pPr>
+      <w:r>
+        <w:rPr>
+          <w:rStyle w:val="CommentReference"/>
+        </w:rPr>
+        <w:annotationRef/>
+      </w:r>
+      <w:r>
+        <w:t>Run these as separate data frame with separate multiple imputation as robustness check?</w:t>
+      </w:r>
+    </w:p>
+  </w:comment>
+  <w:comment w:id="2" w:author="Microsoft Office User" w:date="2018-11-28T14:56:00Z" w:initials="Office">
+    <w:p>
+      <w:pPr>
+        <w:pStyle w:val="CommentText"/>
+      </w:pPr>
+      <w:r>
+        <w:rPr>
+          <w:rStyle w:val="CommentReference"/>
+        </w:rPr>
+        <w:annotationRef/>
+      </w:r>
+      <w:r>
+        <w:t xml:space="preserve">Got it from </w:t>
+      </w:r>
+      <w:proofErr w:type="spellStart"/>
+      <w:r>
+        <w:t>Barberiei</w:t>
+      </w:r>
+      <w:proofErr w:type="spellEnd"/>
+    </w:p>
+  </w:comment>
+  <w:comment w:id="3" w:author="Microsoft Office User" w:date="2018-11-28T14:56:00Z" w:initials="Office">
+    <w:p>
+      <w:pPr>
+        <w:pStyle w:val="CommentText"/>
+      </w:pPr>
+      <w:r>
+        <w:rPr>
+          <w:rStyle w:val="CommentReference"/>
+        </w:rPr>
+        <w:annotationRef/>
+      </w:r>
+      <w:r>
+        <w:rPr>
+          <w:rStyle w:val="CommentReference"/>
+        </w:rPr>
+        <w:t xml:space="preserve">Dyadic data exists from OECD and UNCTAD but quality isn’t great and only goes back to 2001/2003 anyway. Got </w:t>
+      </w:r>
+      <w:proofErr w:type="spellStart"/>
+      <w:r>
+        <w:rPr>
+          <w:rStyle w:val="CommentReference"/>
+        </w:rPr>
+        <w:t>monadaic</w:t>
+      </w:r>
+      <w:proofErr w:type="spellEnd"/>
+      <w:r>
+        <w:rPr>
+          <w:rStyle w:val="CommentReference"/>
+        </w:rPr>
+        <w:t xml:space="preserve"> data on stocks and flows of FDI from Tobi</w:t>
+      </w:r>
+    </w:p>
+  </w:comment>
+  <w:comment w:id="4" w:author="Microsoft Office User" w:date="2018-11-21T14:40:00Z" w:initials="Office">
+    <w:p>
+      <w:pPr>
+        <w:pStyle w:val="CommentText"/>
+      </w:pPr>
+      <w:r>
+        <w:rPr>
+          <w:rStyle w:val="CommentReference"/>
+        </w:rPr>
+        <w:annotationRef/>
+      </w:r>
+      <w:r>
+        <w:t xml:space="preserve">Note that for the Aid Data v 3.0, which is what we use, the </w:t>
+      </w:r>
+      <w:proofErr w:type="spellStart"/>
+      <w:r>
+        <w:t>AidData</w:t>
+      </w:r>
+      <w:proofErr w:type="spellEnd"/>
+      <w:r>
+        <w:t xml:space="preserve"> team themselves code aid projects according to different sectors. We have confirmed this both in terms of the documentation given for the v 3.0 data as well as in terms of the actual data --- the sum of the disaggregated aid categories by purpose code (found in </w:t>
+      </w:r>
+      <w:r>
+        <w:t>AidDataCoreDonorRecipientYearPurpose_ResearchRelease_Level1_v3.1.csv</w:t>
+      </w:r>
+      <w:r>
+        <w:t xml:space="preserve">) equals the aggregated aid </w:t>
+      </w:r>
+      <w:proofErr w:type="spellStart"/>
+      <w:r>
+        <w:t>cateogries</w:t>
+      </w:r>
+      <w:proofErr w:type="spellEnd"/>
+      <w:r>
+        <w:t xml:space="preserve"> across purpose codes (</w:t>
+      </w:r>
+      <w:r>
+        <w:t>AidDataCoreDonorRecipientYear_ResearchRelease_Level1_v3.1.csv</w:t>
+      </w:r>
+      <w:r>
+        <w:t xml:space="preserve">) so there should be no concerns about missing data in this regard. </w:t>
+      </w:r>
+    </w:p>
+  </w:comment>
+</w:comments>
+</file>
+
+<file path=word/commentsExtended.xml><?xml version="1.0" encoding="utf-8"?>
+<w15:commentsEx xmlns:wpc="http://schemas.microsoft.com/office/word/2010/wordprocessingCanvas" xmlns:mo="http://schemas.microsoft.com/office/mac/office/2008/main" xmlns:mc="http://schemas.openxmlformats.org/markup-compatibility/2006" xmlns:mv="urn:schemas-microsoft-com:mac:vml" xmlns:o="urn:schemas-microsoft-com:office:office" xmlns:r="http://schemas.openxmlformats.org/officeDocument/2006/relationships" xmlns:m="http://schemas.openxmlformats.org/officeDocument/2006/math" xmlns:v="urn:schemas-microsoft-com:vml" xmlns:wp14="http://schemas.microsoft.com/office/word/2010/wordprocessingDrawing" xmlns:wp="http://schemas.openxmlformats.org/drawingml/2006/wordprocessingDrawing" xmlns:w10="urn:schemas-microsoft-com:office:word" xmlns:w="http://schemas.openxmlformats.org/wordprocessingml/2006/main" xmlns:w14="http://schemas.microsoft.com/office/word/2010/wordml" xmlns:w15="http://schemas.microsoft.com/office/word/2012/wordml" xmlns:wpg="http://schemas.microsoft.com/office/word/2010/wordprocessingGroup" xmlns:wpi="http://schemas.microsoft.com/office/word/2010/wordprocessingInk" xmlns:wne="http://schemas.microsoft.com/office/word/2006/wordml" xmlns:wps="http://schemas.microsoft.com/office/word/2010/wordprocessingShape" mc:Ignorable="w14 w15 wp14">
+  <w15:commentEx w15:paraId="11C4860D" w15:done="0"/>
+  <w15:commentEx w15:paraId="5DBB5EC2" w15:done="0"/>
+  <w15:commentEx w15:paraId="07BF43B9" w15:done="0"/>
+  <w15:commentEx w15:paraId="12A27100" w15:done="0"/>
+</w15:commentsEx>
 </file>
 
 <file path=word/numbering.xml><?xml version="1.0" encoding="utf-8"?>
@@ -1032,6 +1179,14 @@
     <w:abstractNumId w:val="3"/>
   </w:num>
 </w:numbering>
+</file>
+
+<file path=word/people.xml><?xml version="1.0" encoding="utf-8"?>
+<w15:people xmlns:wpc="http://schemas.microsoft.com/office/word/2010/wordprocessingCanvas" xmlns:mo="http://schemas.microsoft.com/office/mac/office/2008/main" xmlns:mc="http://schemas.openxmlformats.org/markup-compatibility/2006" xmlns:mv="urn:schemas-microsoft-com:mac:vml" xmlns:o="urn:schemas-microsoft-com:office:office" xmlns:r="http://schemas.openxmlformats.org/officeDocument/2006/relationships" xmlns:m="http://schemas.openxmlformats.org/officeDocument/2006/math" xmlns:v="urn:schemas-microsoft-com:vml" xmlns:wp14="http://schemas.microsoft.com/office/word/2010/wordprocessingDrawing" xmlns:wp="http://schemas.openxmlformats.org/drawingml/2006/wordprocessingDrawing" xmlns:w10="urn:schemas-microsoft-com:office:word" xmlns:w="http://schemas.openxmlformats.org/wordprocessingml/2006/main" xmlns:w14="http://schemas.microsoft.com/office/word/2010/wordml" xmlns:w15="http://schemas.microsoft.com/office/word/2012/wordml" xmlns:wpg="http://schemas.microsoft.com/office/word/2010/wordprocessingGroup" xmlns:wpi="http://schemas.microsoft.com/office/word/2010/wordprocessingInk" xmlns:wne="http://schemas.microsoft.com/office/word/2006/wordml" xmlns:wps="http://schemas.microsoft.com/office/word/2010/wordprocessingShape" mc:Ignorable="w14 w15 wp14">
+  <w15:person w15:author="Microsoft Office User">
+    <w15:presenceInfo w15:providerId="None" w15:userId="Microsoft Office User"/>
+  </w15:person>
+</w15:people>
 </file>
 
 <file path=word/styles.xml><?xml version="1.0" encoding="utf-8"?>
@@ -1473,6 +1628,92 @@
       <w:contextualSpacing/>
     </w:pPr>
   </w:style>
+  <w:style w:type="character" w:styleId="CommentReference">
+    <w:name w:val="annotation reference"/>
+    <w:basedOn w:val="DefaultParagraphFont"/>
+    <w:uiPriority w:val="99"/>
+    <w:semiHidden/>
+    <w:unhideWhenUsed/>
+    <w:rsid w:val="00C76C43"/>
+    <w:rPr>
+      <w:sz w:val="18"/>
+      <w:szCs w:val="18"/>
+    </w:rPr>
+  </w:style>
+  <w:style w:type="paragraph" w:styleId="CommentText">
+    <w:name w:val="annotation text"/>
+    <w:basedOn w:val="Normal"/>
+    <w:link w:val="CommentTextChar"/>
+    <w:uiPriority w:val="99"/>
+    <w:semiHidden/>
+    <w:unhideWhenUsed/>
+    <w:rsid w:val="00C76C43"/>
+  </w:style>
+  <w:style w:type="character" w:customStyle="1" w:styleId="CommentTextChar">
+    <w:name w:val="Comment Text Char"/>
+    <w:basedOn w:val="DefaultParagraphFont"/>
+    <w:link w:val="CommentText"/>
+    <w:uiPriority w:val="99"/>
+    <w:semiHidden/>
+    <w:rsid w:val="00C76C43"/>
+  </w:style>
+  <w:style w:type="paragraph" w:styleId="CommentSubject">
+    <w:name w:val="annotation subject"/>
+    <w:basedOn w:val="CommentText"/>
+    <w:next w:val="CommentText"/>
+    <w:link w:val="CommentSubjectChar"/>
+    <w:uiPriority w:val="99"/>
+    <w:semiHidden/>
+    <w:unhideWhenUsed/>
+    <w:rsid w:val="00C76C43"/>
+    <w:rPr>
+      <w:b/>
+      <w:bCs/>
+      <w:sz w:val="20"/>
+      <w:szCs w:val="20"/>
+    </w:rPr>
+  </w:style>
+  <w:style w:type="character" w:customStyle="1" w:styleId="CommentSubjectChar">
+    <w:name w:val="Comment Subject Char"/>
+    <w:basedOn w:val="CommentTextChar"/>
+    <w:link w:val="CommentSubject"/>
+    <w:uiPriority w:val="99"/>
+    <w:semiHidden/>
+    <w:rsid w:val="00C76C43"/>
+    <w:rPr>
+      <w:b/>
+      <w:bCs/>
+      <w:sz w:val="20"/>
+      <w:szCs w:val="20"/>
+    </w:rPr>
+  </w:style>
+  <w:style w:type="paragraph" w:styleId="BalloonText">
+    <w:name w:val="Balloon Text"/>
+    <w:basedOn w:val="Normal"/>
+    <w:link w:val="BalloonTextChar"/>
+    <w:uiPriority w:val="99"/>
+    <w:semiHidden/>
+    <w:unhideWhenUsed/>
+    <w:rsid w:val="00C76C43"/>
+    <w:rPr>
+      <w:rFonts w:ascii="Times New Roman" w:hAnsi="Times New Roman" w:cs="Times New Roman"/>
+      <w:sz w:val="18"/>
+      <w:szCs w:val="18"/>
+    </w:rPr>
+  </w:style>
+  <w:style w:type="character" w:customStyle="1" w:styleId="BalloonTextChar">
+    <w:name w:val="Balloon Text Char"/>
+    <w:basedOn w:val="DefaultParagraphFont"/>
+    <w:link w:val="BalloonText"/>
+    <w:uiPriority w:val="99"/>
+    <w:semiHidden/>
+    <w:rsid w:val="00C76C43"/>
+    <w:rPr>
+      <w:rFonts w:ascii="Times New Roman" w:hAnsi="Times New Roman" w:cs="Times New Roman"/>
+      <w:sz w:val="18"/>
+      <w:szCs w:val="18"/>
+    </w:rPr>
+  </w:style>
 </w:styles>
 </file>
 

</xml_diff>

<commit_message>
updated summary of r and r
</commit_message>
<xml_diff>
--- a/Paper/R&R/fAid_BJPS_ReviewsSummary.docx
+++ b/Paper/R&R/fAid_BJPS_ReviewsSummary.docx
@@ -170,39 +170,11 @@
         </w:numPr>
       </w:pPr>
       <w:r>
-        <w:t xml:space="preserve">find others? </w:t>
-      </w:r>
-    </w:p>
-    <w:p/>
-    <w:p>
-      <w:pPr>
-        <w:rPr>
-          <w:b/>
-        </w:rPr>
-      </w:pPr>
-      <w:r>
-        <w:rPr>
-          <w:b/>
-        </w:rPr>
-        <w:t>Empirics</w:t>
-      </w:r>
-    </w:p>
-    <w:p>
-      <w:pPr>
-        <w:rPr>
-          <w:b/>
-        </w:rPr>
-      </w:pPr>
-    </w:p>
-    <w:p>
+        <w:t xml:space="preserve">Carter and </w:t>
+      </w:r>
       <w:commentRangeStart w:id="0"/>
       <w:r>
-        <w:t>Run models with alternate sp</w:t>
-      </w:r>
-      <w:bookmarkStart w:id="1" w:name="_GoBack"/>
-      <w:bookmarkEnd w:id="1"/>
-      <w:r>
-        <w:t>ecifications for:</w:t>
+        <w:t>stone</w:t>
       </w:r>
       <w:commentRangeEnd w:id="0"/>
       <w:r>
@@ -210,20 +182,6 @@
           <w:rStyle w:val="CommentReference"/>
         </w:rPr>
         <w:commentReference w:id="0"/>
-      </w:r>
-    </w:p>
-    <w:p/>
-    <w:p>
-      <w:pPr>
-        <w:rPr>
-          <w:i/>
-        </w:rPr>
-      </w:pPr>
-      <w:r>
-        <w:rPr>
-          <w:i/>
-        </w:rPr>
-        <w:t>DV</w:t>
       </w:r>
     </w:p>
     <w:p>
@@ -235,7 +193,69 @@
         </w:numPr>
       </w:pPr>
       <w:r>
-        <w:t>total aid</w:t>
+        <w:t xml:space="preserve">find </w:t>
+      </w:r>
+      <w:commentRangeStart w:id="2"/>
+      <w:r>
+        <w:t>others</w:t>
+      </w:r>
+      <w:commentRangeEnd w:id="2"/>
+      <w:r>
+        <w:rPr>
+          <w:rStyle w:val="CommentReference"/>
+        </w:rPr>
+        <w:commentReference w:id="2"/>
+      </w:r>
+      <w:r>
+        <w:t xml:space="preserve">? </w:t>
+      </w:r>
+    </w:p>
+    <w:p/>
+    <w:p>
+      <w:pPr>
+        <w:rPr>
+          <w:b/>
+        </w:rPr>
+      </w:pPr>
+      <w:r>
+        <w:rPr>
+          <w:b/>
+        </w:rPr>
+        <w:t>Empirics</w:t>
+      </w:r>
+    </w:p>
+    <w:p>
+      <w:pPr>
+        <w:rPr>
+          <w:b/>
+        </w:rPr>
+      </w:pPr>
+    </w:p>
+    <w:p>
+      <w:commentRangeStart w:id="3"/>
+      <w:r>
+        <w:t>Run models with alternate specifications for:</w:t>
+      </w:r>
+      <w:commentRangeEnd w:id="3"/>
+      <w:r>
+        <w:rPr>
+          <w:rStyle w:val="CommentReference"/>
+        </w:rPr>
+        <w:commentReference w:id="3"/>
+      </w:r>
+    </w:p>
+    <w:p/>
+    <w:p>
+      <w:pPr>
+        <w:rPr>
+          <w:i/>
+        </w:rPr>
+      </w:pPr>
+      <w:r>
+        <w:rPr>
+          <w:i/>
+        </w:rPr>
+        <w:t>DV</w:t>
       </w:r>
     </w:p>
     <w:p>
@@ -247,7 +267,7 @@
         </w:numPr>
       </w:pPr>
       <w:r>
-        <w:t xml:space="preserve">with and without women aid </w:t>
+        <w:t>total aid</w:t>
       </w:r>
     </w:p>
     <w:p>
@@ -259,7 +279,7 @@
         </w:numPr>
       </w:pPr>
       <w:r>
-        <w:t>strategic labeling of aid? check to see if overall aid is the same after disaster, but labels are different</w:t>
+        <w:t xml:space="preserve">with and without women aid </w:t>
       </w:r>
     </w:p>
     <w:p>
@@ -271,25 +291,7 @@
         </w:numPr>
       </w:pPr>
       <w:r>
-        <w:t>commitments vs disbursements? Don’t think we need to do this… just need to write about our justification a little bit better</w:t>
-      </w:r>
-    </w:p>
-    <w:p>
-      <w:pPr>
-        <w:pStyle w:val="ListParagraph"/>
-      </w:pPr>
-    </w:p>
-    <w:p>
-      <w:pPr>
-        <w:rPr>
-          <w:i/>
-        </w:rPr>
-      </w:pPr>
-      <w:r>
-        <w:rPr>
-          <w:i/>
-        </w:rPr>
-        <w:t xml:space="preserve"> IV</w:t>
+        <w:t>strategic labeling of aid? check to see if overall aid is the same after disaster, but labels are different</w:t>
       </w:r>
     </w:p>
     <w:p>
@@ -301,7 +303,25 @@
         </w:numPr>
       </w:pPr>
       <w:r>
-        <w:t>dummy variable for if disasters exists or not</w:t>
+        <w:t>commitments vs disbursements? Don’t think we need to do this… just need to write about our justification a little bit better</w:t>
+      </w:r>
+    </w:p>
+    <w:p>
+      <w:pPr>
+        <w:pStyle w:val="ListParagraph"/>
+      </w:pPr>
+    </w:p>
+    <w:p>
+      <w:pPr>
+        <w:rPr>
+          <w:i/>
+        </w:rPr>
+      </w:pPr>
+      <w:r>
+        <w:rPr>
+          <w:i/>
+        </w:rPr>
+        <w:t xml:space="preserve"> IV</w:t>
       </w:r>
     </w:p>
     <w:p>
@@ -313,7 +333,7 @@
         </w:numPr>
       </w:pPr>
       <w:r>
-        <w:t>natural disaster severity</w:t>
+        <w:t>dummy variable for if disasters exists or not</w:t>
       </w:r>
     </w:p>
     <w:p>
@@ -324,13 +344,8 @@
           <w:numId w:val="1"/>
         </w:numPr>
       </w:pPr>
-      <w:proofErr w:type="spellStart"/>
-      <w:r>
-        <w:t>strat</w:t>
-      </w:r>
-      <w:proofErr w:type="spellEnd"/>
-      <w:r>
-        <w:t xml:space="preserve"> interest: threshold effects, discontinuities; dummy variable for strategic interest?</w:t>
+      <w:r>
+        <w:t>natural disaster severity</w:t>
       </w:r>
     </w:p>
     <w:p>
@@ -341,28 +356,13 @@
           <w:numId w:val="1"/>
         </w:numPr>
       </w:pPr>
-      <w:r>
-        <w:t>sensitivity analysis using lower and upper threshold of our strategic interest measure</w:t>
-      </w:r>
-    </w:p>
-    <w:p/>
-    <w:p>
-      <w:pPr>
-        <w:rPr>
-          <w:i/>
-        </w:rPr>
-      </w:pPr>
-      <w:r>
-        <w:rPr>
-          <w:i/>
-        </w:rPr>
-        <w:t>Control Variables</w:t>
-      </w:r>
-    </w:p>
-    <w:p/>
-    <w:p>
-      <w:r>
-        <w:t>Include:</w:t>
+      <w:proofErr w:type="spellStart"/>
+      <w:r>
+        <w:t>strat</w:t>
+      </w:r>
+      <w:proofErr w:type="spellEnd"/>
+      <w:r>
+        <w:t xml:space="preserve"> interest: threshold effects, discontinuities; dummy variable for strategic interest?</w:t>
       </w:r>
     </w:p>
     <w:p>
@@ -373,16 +373,48 @@
           <w:numId w:val="1"/>
         </w:numPr>
       </w:pPr>
-      <w:commentRangeStart w:id="2"/>
+      <w:r>
+        <w:t>sensitivity analysis using lower and upper threshold of our strategic interest measure</w:t>
+      </w:r>
+    </w:p>
+    <w:p/>
+    <w:p>
+      <w:pPr>
+        <w:rPr>
+          <w:i/>
+        </w:rPr>
+      </w:pPr>
+      <w:r>
+        <w:rPr>
+          <w:i/>
+        </w:rPr>
+        <w:t>Control Variables</w:t>
+      </w:r>
+    </w:p>
+    <w:p/>
+    <w:p>
+      <w:r>
+        <w:t>Include:</w:t>
+      </w:r>
+    </w:p>
+    <w:p>
+      <w:pPr>
+        <w:pStyle w:val="ListParagraph"/>
+        <w:numPr>
+          <w:ilvl w:val="0"/>
+          <w:numId w:val="1"/>
+        </w:numPr>
+      </w:pPr>
+      <w:commentRangeStart w:id="4"/>
       <w:r>
         <w:t>trade (dyadic?)</w:t>
       </w:r>
-      <w:commentRangeEnd w:id="2"/>
+      <w:commentRangeEnd w:id="4"/>
       <w:r>
         <w:rPr>
           <w:rStyle w:val="CommentReference"/>
         </w:rPr>
-        <w:commentReference w:id="2"/>
+        <w:commentReference w:id="4"/>
       </w:r>
     </w:p>
     <w:p>
@@ -393,7 +425,7 @@
           <w:numId w:val="4"/>
         </w:numPr>
       </w:pPr>
-      <w:commentRangeStart w:id="3"/>
+      <w:commentRangeStart w:id="5"/>
       <w:proofErr w:type="spellStart"/>
       <w:r>
         <w:t>fdi</w:t>
@@ -402,12 +434,12 @@
       <w:r>
         <w:t xml:space="preserve"> (dyadic?)</w:t>
       </w:r>
-      <w:commentRangeEnd w:id="3"/>
+      <w:commentRangeEnd w:id="5"/>
       <w:r>
         <w:rPr>
           <w:rStyle w:val="CommentReference"/>
         </w:rPr>
-        <w:commentReference w:id="3"/>
+        <w:commentReference w:id="5"/>
       </w:r>
     </w:p>
     <w:p/>
@@ -437,11 +469,22 @@
     <w:p/>
     <w:p>
       <w:r>
-        <w:t xml:space="preserve">- issues with time period of our sample: show previously run year/donor specific results; maybe re-run model using data only from 1995 to 2005? </w:t>
-      </w:r>
-    </w:p>
-    <w:p>
-      <w:commentRangeStart w:id="4"/>
+        <w:t xml:space="preserve">- issues with time period of our sample: show previously run year/donor specific results; maybe re-run model using data only from </w:t>
+      </w:r>
+      <w:commentRangeStart w:id="6"/>
+      <w:r>
+        <w:t xml:space="preserve">1995 to 2005? </w:t>
+      </w:r>
+      <w:commentRangeEnd w:id="6"/>
+      <w:r>
+        <w:rPr>
+          <w:rStyle w:val="CommentReference"/>
+        </w:rPr>
+        <w:commentReference w:id="6"/>
+      </w:r>
+    </w:p>
+    <w:p>
+      <w:commentRangeStart w:id="7"/>
     </w:p>
     <w:p>
       <w:r>
@@ -496,13 +539,13 @@
         <w:t xml:space="preserve"> s what I think they did, then they should be good, but I have to double check this. </w:t>
       </w:r>
     </w:p>
-    <w:commentRangeEnd w:id="4"/>
+    <w:commentRangeEnd w:id="7"/>
     <w:p>
       <w:r>
         <w:rPr>
           <w:rStyle w:val="CommentReference"/>
         </w:rPr>
-        <w:commentReference w:id="4"/>
+        <w:commentReference w:id="7"/>
       </w:r>
     </w:p>
     <w:p>
@@ -590,7 +633,7 @@
 
 <file path=word/comments.xml><?xml version="1.0" encoding="utf-8"?>
 <w:comments xmlns:wpc="http://schemas.microsoft.com/office/word/2010/wordprocessingCanvas" xmlns:mo="http://schemas.microsoft.com/office/mac/office/2008/main" xmlns:mc="http://schemas.openxmlformats.org/markup-compatibility/2006" xmlns:mv="urn:schemas-microsoft-com:mac:vml" xmlns:o="urn:schemas-microsoft-com:office:office" xmlns:r="http://schemas.openxmlformats.org/officeDocument/2006/relationships" xmlns:m="http://schemas.openxmlformats.org/officeDocument/2006/math" xmlns:v="urn:schemas-microsoft-com:vml" xmlns:wp14="http://schemas.microsoft.com/office/word/2010/wordprocessingDrawing" xmlns:wp="http://schemas.openxmlformats.org/drawingml/2006/wordprocessingDrawing" xmlns:w10="urn:schemas-microsoft-com:office:word" xmlns:w="http://schemas.openxmlformats.org/wordprocessingml/2006/main" xmlns:w14="http://schemas.microsoft.com/office/word/2010/wordml" xmlns:w15="http://schemas.microsoft.com/office/word/2012/wordml" xmlns:wpg="http://schemas.microsoft.com/office/word/2010/wordprocessingGroup" xmlns:wpi="http://schemas.microsoft.com/office/word/2010/wordprocessingInk" xmlns:wne="http://schemas.microsoft.com/office/word/2006/wordml" xmlns:wps="http://schemas.microsoft.com/office/word/2010/wordprocessingShape" mc:Ignorable="w14 w15 wp14">
-  <w:comment w:id="0" w:author="Microsoft Office User" w:date="2018-11-28T14:56:00Z" w:initials="Office">
+  <w:comment w:id="0" w:author="Microsoft Office User" w:date="2018-12-07T15:06:00Z" w:initials="Office">
     <w:p>
       <w:pPr>
         <w:pStyle w:val="CommentText"/>
@@ -602,11 +645,26 @@
         <w:annotationRef/>
       </w:r>
       <w:r>
-        <w:t>Run these as separate data frame with separate multiple imputation as robustness check?</w:t>
-      </w:r>
+        <w:t>Us buys un votes</w:t>
+      </w:r>
+      <w:r>
+        <w:t xml:space="preserve"> under some conditions; when they have leverage, that is when they are </w:t>
+      </w:r>
+      <w:r>
+        <w:rPr>
+          <w:b/>
+          <w:bCs/>
+        </w:rPr>
+        <w:t>not</w:t>
+      </w:r>
+      <w:r>
+        <w:t xml:space="preserve"> trading partners</w:t>
+      </w:r>
+      <w:bookmarkStart w:id="1" w:name="_GoBack"/>
+      <w:bookmarkEnd w:id="1"/>
     </w:p>
   </w:comment>
-  <w:comment w:id="2" w:author="Microsoft Office User" w:date="2018-11-28T14:56:00Z" w:initials="Office">
+  <w:comment w:id="2" w:author="Microsoft Office User" w:date="2018-12-07T13:34:00Z" w:initials="Office">
     <w:p>
       <w:pPr>
         <w:pStyle w:val="CommentText"/>
@@ -618,13 +676,21 @@
         <w:annotationRef/>
       </w:r>
       <w:r>
-        <w:t xml:space="preserve">Got it from </w:t>
-      </w:r>
+        <w:t>Qian 2015, review article</w:t>
+      </w:r>
+    </w:p>
+    <w:p>
+      <w:pPr>
+        <w:pStyle w:val="CommentText"/>
+      </w:pPr>
       <w:proofErr w:type="spellStart"/>
       <w:r>
-        <w:t>Barberiei</w:t>
+        <w:t>Steinwand</w:t>
       </w:r>
       <w:proofErr w:type="spellEnd"/>
+      <w:r>
+        <w:t xml:space="preserve"> 2015, compete or coordinate</w:t>
+      </w:r>
     </w:p>
   </w:comment>
   <w:comment w:id="3" w:author="Microsoft Office User" w:date="2018-11-28T14:56:00Z" w:initials="Office">
@@ -639,9 +705,46 @@
         <w:annotationRef/>
       </w:r>
       <w:r>
+        <w:t>Run these as separate data frame with separate multiple imputation as robustness check?</w:t>
+      </w:r>
+    </w:p>
+  </w:comment>
+  <w:comment w:id="4" w:author="Microsoft Office User" w:date="2018-11-28T14:56:00Z" w:initials="Office">
+    <w:p>
+      <w:pPr>
+        <w:pStyle w:val="CommentText"/>
+      </w:pPr>
+      <w:r>
         <w:rPr>
           <w:rStyle w:val="CommentReference"/>
         </w:rPr>
+        <w:annotationRef/>
+      </w:r>
+      <w:r>
+        <w:t xml:space="preserve">Got it from </w:t>
+      </w:r>
+      <w:proofErr w:type="spellStart"/>
+      <w:r>
+        <w:t>Barberiei</w:t>
+      </w:r>
+      <w:proofErr w:type="spellEnd"/>
+    </w:p>
+  </w:comment>
+  <w:comment w:id="5" w:author="Microsoft Office User" w:date="2018-11-28T14:56:00Z" w:initials="Office">
+    <w:p>
+      <w:pPr>
+        <w:pStyle w:val="CommentText"/>
+      </w:pPr>
+      <w:r>
+        <w:rPr>
+          <w:rStyle w:val="CommentReference"/>
+        </w:rPr>
+        <w:annotationRef/>
+      </w:r>
+      <w:r>
+        <w:rPr>
+          <w:rStyle w:val="CommentReference"/>
+        </w:rPr>
         <w:t xml:space="preserve">Dyadic data exists from OECD and UNCTAD but quality isn’t great and only goes back to 2001/2003 anyway. Got </w:t>
       </w:r>
       <w:proofErr w:type="spellStart"/>
@@ -660,7 +763,89 @@
       </w:r>
     </w:p>
   </w:comment>
-  <w:comment w:id="4" w:author="Microsoft Office User" w:date="2018-11-21T14:40:00Z" w:initials="Office">
+  <w:comment w:id="6" w:author="Microsoft Office User" w:date="2018-12-06T15:39:00Z" w:initials="Office">
+    <w:p>
+      <w:pPr>
+        <w:pStyle w:val="CommentText"/>
+      </w:pPr>
+      <w:r>
+        <w:rPr>
+          <w:rStyle w:val="CommentReference"/>
+        </w:rPr>
+        <w:annotationRef/>
+      </w:r>
+      <w:proofErr w:type="spellStart"/>
+      <w:r>
+        <w:t>CList</w:t>
+      </w:r>
+      <w:proofErr w:type="spellEnd"/>
+      <w:r>
+        <w:t xml:space="preserve"> and Fleck and </w:t>
+      </w:r>
+      <w:proofErr w:type="spellStart"/>
+      <w:r>
+        <w:t>Kilby</w:t>
+      </w:r>
+      <w:proofErr w:type="spellEnd"/>
+      <w:r>
+        <w:t xml:space="preserve"> would suggest that we </w:t>
+      </w:r>
+      <w:r>
+        <w:t>look at whether this effect changes over different decades</w:t>
+      </w:r>
+      <w:r>
+        <w:t xml:space="preserve"> or at the very least, cold war vs </w:t>
+      </w:r>
+      <w:proofErr w:type="gramStart"/>
+      <w:r>
+        <w:t>non cold</w:t>
+      </w:r>
+      <w:proofErr w:type="gramEnd"/>
+      <w:r>
+        <w:t xml:space="preserve"> war</w:t>
+      </w:r>
+    </w:p>
+    <w:p>
+      <w:pPr>
+        <w:pStyle w:val="CommentText"/>
+      </w:pPr>
+    </w:p>
+    <w:p>
+      <w:pPr>
+        <w:pStyle w:val="CommentText"/>
+        <w:rPr>
+          <w:vertAlign w:val="subscript"/>
+        </w:rPr>
+      </w:pPr>
+      <w:proofErr w:type="spellStart"/>
+      <w:r>
+        <w:t>Bermeo</w:t>
+      </w:r>
+      <w:proofErr w:type="spellEnd"/>
+      <w:r>
+        <w:t xml:space="preserve"> 2017 </w:t>
+      </w:r>
+      <w:r>
+        <w:t xml:space="preserve">and 2018 </w:t>
+      </w:r>
+      <w:r>
+        <w:t>would suggest that the cutoff period is between before and after 2001</w:t>
+      </w:r>
+      <w:r>
+        <w:t xml:space="preserve"> and that it should be more pronounced in the past 2001 era because states increasingly pursue ‘targeted development’</w:t>
+      </w:r>
+      <w:r>
+        <w:t xml:space="preserve">; that is development as self-interest; keep political stability in developing countries low so as to limit blowback on developed countries; should expect then parameter estimate for development aid to </w:t>
+      </w:r>
+      <w:r>
+        <w:t>become more pronounced in post 2001 period</w:t>
+      </w:r>
+      <w:r>
+        <w:t xml:space="preserve"> </w:t>
+      </w:r>
+    </w:p>
+  </w:comment>
+  <w:comment w:id="7" w:author="Microsoft Office User" w:date="2018-11-21T14:40:00Z" w:initials="Office">
     <w:p>
       <w:pPr>
         <w:pStyle w:val="CommentText"/>
@@ -709,9 +894,12 @@
 
 <file path=word/commentsExtended.xml><?xml version="1.0" encoding="utf-8"?>
 <w15:commentsEx xmlns:wpc="http://schemas.microsoft.com/office/word/2010/wordprocessingCanvas" xmlns:mo="http://schemas.microsoft.com/office/mac/office/2008/main" xmlns:mc="http://schemas.openxmlformats.org/markup-compatibility/2006" xmlns:mv="urn:schemas-microsoft-com:mac:vml" xmlns:o="urn:schemas-microsoft-com:office:office" xmlns:r="http://schemas.openxmlformats.org/officeDocument/2006/relationships" xmlns:m="http://schemas.openxmlformats.org/officeDocument/2006/math" xmlns:v="urn:schemas-microsoft-com:vml" xmlns:wp14="http://schemas.microsoft.com/office/word/2010/wordprocessingDrawing" xmlns:wp="http://schemas.openxmlformats.org/drawingml/2006/wordprocessingDrawing" xmlns:w10="urn:schemas-microsoft-com:office:word" xmlns:w="http://schemas.openxmlformats.org/wordprocessingml/2006/main" xmlns:w14="http://schemas.microsoft.com/office/word/2010/wordml" xmlns:w15="http://schemas.microsoft.com/office/word/2012/wordml" xmlns:wpg="http://schemas.microsoft.com/office/word/2010/wordprocessingGroup" xmlns:wpi="http://schemas.microsoft.com/office/word/2010/wordprocessingInk" xmlns:wne="http://schemas.microsoft.com/office/word/2006/wordml" xmlns:wps="http://schemas.microsoft.com/office/word/2010/wordprocessingShape" mc:Ignorable="w14 w15 wp14">
+  <w15:commentEx w15:paraId="46E98B99" w15:done="0"/>
+  <w15:commentEx w15:paraId="4DC774E5" w15:done="0"/>
   <w15:commentEx w15:paraId="11C4860D" w15:done="0"/>
   <w15:commentEx w15:paraId="5DBB5EC2" w15:done="0"/>
   <w15:commentEx w15:paraId="07BF43B9" w15:done="0"/>
+  <w15:commentEx w15:paraId="72D4DC6E" w15:done="0"/>
   <w15:commentEx w15:paraId="12A27100" w15:done="0"/>
 </w15:commentsEx>
 </file>
@@ -1714,6 +1902,17 @@
       <w:szCs w:val="18"/>
     </w:rPr>
   </w:style>
+  <w:style w:type="character" w:styleId="Strong">
+    <w:name w:val="Strong"/>
+    <w:basedOn w:val="DefaultParagraphFont"/>
+    <w:uiPriority w:val="22"/>
+    <w:qFormat/>
+    <w:rsid w:val="00C4645D"/>
+    <w:rPr>
+      <w:b/>
+      <w:bCs/>
+    </w:rPr>
+  </w:style>
 </w:styles>
 </file>
 

</xml_diff>